<commit_message>
Updated documentation for the project
</commit_message>
<xml_diff>
--- a/docs/GuideToTheCode.docx
+++ b/docs/GuideToTheCode.docx
@@ -42,11 +42,22 @@
       </w:r>
       <w:r>
         <w:br/>
-        <w:t>Last Updated 5 August 2021</w:t>
+        <w:t xml:space="preserve">Last Updated </w:t>
+      </w:r>
+      <w:r>
+        <w:t>2</w:t>
+      </w:r>
+      <w:r>
+        <w:t>5 August 2021</w:t>
       </w:r>
     </w:p>
     <w:p/>
     <w:p>
+      <w:pPr>
+        <w:rPr>
+          <w:color w:val="080808"/>
+        </w:rPr>
+      </w:pPr>
       <w:r>
         <w:t>The PSID Financial Inequality Project is a Python application for analyzing the Panel Study of Income Dynamics (PSID) and generating a standardized dataset for research on wealth and income inequality.   Morningstar developed the application for its research paper</w:t>
       </w:r>
@@ -55,62 +66,60 @@
       </w:r>
       <w:r>
         <w:t xml:space="preserve">, </w:t>
-      </w:r>
-      <w:r>
-        <w:rPr>
-          <w:i/>
-          <w:iCs/>
-        </w:rPr>
-        <w:t xml:space="preserve">Unpacking Racial Disparities in Savings Rates </w:t>
-      </w:r>
-      <w:r>
-        <w:rPr>
-          <w:i/>
-          <w:iCs/>
-        </w:rPr>
-        <w:t>(</w:t>
-      </w:r>
-      <w:r>
-        <w:t>available at</w:t>
-      </w:r>
-      <w:r>
-        <w:rPr>
-          <w:i/>
-          <w:iCs/>
-        </w:rPr>
-        <w:t xml:space="preserve"> </w:t>
       </w:r>
       <w:hyperlink r:id="rId7" w:history="1">
         <w:r>
           <w:rPr>
             <w:rStyle w:val="Hyperlink"/>
+            <w:i/>
+            <w:iCs/>
           </w:rPr>
-          <w:t>https://www.morningstar.com/company/behavioralinsights/library</w:t>
+          <w:t>Unpacking Racial Disparities in Savings Rates</w:t>
         </w:r>
       </w:hyperlink>
       <w:r>
-        <w:t xml:space="preserve">). </w:t>
-      </w:r>
-      <w:r>
-        <w:t xml:space="preserve">We have made code, data, and results from the Project freely available on our </w:t>
-      </w:r>
-      <w:proofErr w:type="spellStart"/>
-      <w:r>
-        <w:t>Github</w:t>
-      </w:r>
-      <w:proofErr w:type="spellEnd"/>
-      <w:r>
-        <w:t xml:space="preserve"> site, </w:t>
+        <w:t xml:space="preserve"> (a short </w:t>
       </w:r>
       <w:hyperlink r:id="rId8" w:history="1">
         <w:r>
           <w:rPr>
             <w:rStyle w:val="Hyperlink"/>
           </w:rPr>
-          <w:t>https://github.com/Morningstar</w:t>
+          <w:t>summary article is here</w:t>
         </w:r>
       </w:hyperlink>
       <w:r>
+        <w:t>)</w:t>
+      </w:r>
+      <w:r>
+        <w:t xml:space="preserve">. </w:t>
+      </w:r>
+      <w:r>
+        <w:t xml:space="preserve">We have made code, data, and results from the Project freely available on our </w:t>
+      </w:r>
+      <w:proofErr w:type="spellStart"/>
+      <w:r>
+        <w:t>Github</w:t>
+      </w:r>
+      <w:proofErr w:type="spellEnd"/>
+      <w:r>
+        <w:t xml:space="preserve"> site, </w:t>
+      </w:r>
+      <w:hyperlink r:id="rId9" w:history="1">
+        <w:r>
+          <w:rPr>
+            <w:rStyle w:val="Hyperlink"/>
+          </w:rPr>
+          <w:t>https://github.com/Morningstar/PSID</w:t>
+        </w:r>
+      </w:hyperlink>
+      <w:r>
+        <w:rPr>
+          <w:rStyle w:val="Hyperlink"/>
+        </w:rPr>
+        <w:t>/PSID</w:t>
+      </w:r>
+      <w:r>
         <w:t>.</w:t>
       </w:r>
     </w:p>
@@ -167,15 +176,29 @@
       </w:r>
       <w:proofErr w:type="gramEnd"/>
       <w:r>
-        <w:t xml:space="preserve"> used the PSID to study wealth accumulation and savings rates — Dynan et al. (2004), </w:t>
+        <w:t xml:space="preserve"> used the PSID to study wealth accumulation and savings rates — Dynan et al. (2004), Gittleman and Wolff (2004), and </w:t>
       </w:r>
       <w:proofErr w:type="spellStart"/>
       <w:r>
-        <w:t>Gittleman</w:t>
+        <w:t>Juster</w:t>
       </w:r>
       <w:proofErr w:type="spellEnd"/>
       <w:r>
-        <w:t xml:space="preserve"> and Wolff (2004), and </w:t>
+        <w:t xml:space="preserve"> et al. (2006). All three used the then-new Wealth Supplement to the Panel Study of Income Dynamics: an additional section added to the PSID starting in 1984 that provides detailed information on flows in and out of various assets. When </w:t>
+      </w:r>
+      <w:r>
+        <w:t xml:space="preserve">these </w:t>
+      </w:r>
+      <w:r>
+        <w:t xml:space="preserve">researchers used the PSID, they did so only for a short time period: two or three waves of the survey. Analyzing the PSID across time appears to have been a major obstacle blocking researchers using this rich dataset thus far. </w:t>
+      </w:r>
+    </w:p>
+    <w:p>
+      <w:r>
+        <w:t xml:space="preserve">In this application, </w:t>
+      </w:r>
+      <w:r>
+        <w:t xml:space="preserve">we automate the process of standardizing the PSID, and create a unified dataset spanning over thirty years of detailed household wealth information: from 1984 to 2019. Then, we build upon the approach first presented in </w:t>
       </w:r>
       <w:proofErr w:type="spellStart"/>
       <w:r>
@@ -183,37 +206,7 @@
       </w:r>
       <w:proofErr w:type="spellEnd"/>
       <w:r>
-        <w:t xml:space="preserve"> et al. (2006). All three used the then-new Wealth Supplement to the Panel Study of Income Dynamics: an additional section added to the PSID starting in 1984 that provides detailed information on flows in and out of various assets. When </w:t>
-      </w:r>
-      <w:r>
-        <w:t xml:space="preserve">these </w:t>
-      </w:r>
-      <w:r>
-        <w:t xml:space="preserve">researchers used the PSID, they did so only for a short time period: two or three waves of the survey. Analyzing the PSID across time appears to have been a major obstacle blocking researchers using this rich dataset thus far. </w:t>
-      </w:r>
-    </w:p>
-    <w:p>
-      <w:r>
-        <w:t xml:space="preserve">In this application, </w:t>
-      </w:r>
-      <w:r>
-        <w:t xml:space="preserve">we automate the process of standardizing the PSID, and create a unified dataset spanning over thirty years of detailed household wealth information: from 1984 to 2019. Then, we build upon the approach first presented in </w:t>
-      </w:r>
-      <w:proofErr w:type="spellStart"/>
-      <w:r>
-        <w:t>Juster</w:t>
-      </w:r>
-      <w:proofErr w:type="spellEnd"/>
-      <w:r>
-        <w:t xml:space="preserve"> et al. (2006), </w:t>
-      </w:r>
-      <w:proofErr w:type="spellStart"/>
-      <w:r>
-        <w:t>Gittleman</w:t>
-      </w:r>
-      <w:proofErr w:type="spellEnd"/>
-      <w:r>
-        <w:t xml:space="preserve"> and Wolff (2004) and Dynan et al. (2004) to separate capital gains from active </w:t>
+        <w:t xml:space="preserve"> et al. (2006), Gittleman and Wolff (2004) and Dynan et al. (2004) to separate capital gains from active </w:t>
       </w:r>
       <w:proofErr w:type="gramStart"/>
       <w:r>
@@ -2418,9 +2411,67 @@
                 <w:sz w:val="16"/>
                 <w:szCs w:val="16"/>
               </w:rPr>
-              <w:t>CombinedNewDownload</w:t>
+              <w:t>inputData</w:t>
             </w:r>
             <w:proofErr w:type="spellEnd"/>
+            <w:r>
+              <w:rPr>
+                <w:rFonts w:ascii="Calibri" w:eastAsia="Times New Roman" w:hAnsi="Calibri" w:cs="Calibri"/>
+                <w:color w:val="000000"/>
+                <w:sz w:val="16"/>
+                <w:szCs w:val="16"/>
+              </w:rPr>
+              <w:t>/</w:t>
+            </w:r>
+            <w:r>
+              <w:rPr>
+                <w:rFonts w:eastAsia="Times New Roman" w:cs="Calibri"/>
+                <w:color w:val="000000"/>
+                <w:szCs w:val="16"/>
+              </w:rPr>
+              <w:t>[</w:t>
+            </w:r>
+            <w:proofErr w:type="spellStart"/>
+            <w:r>
+              <w:rPr>
+                <w:rFonts w:ascii="Calibri" w:eastAsia="Times New Roman" w:hAnsi="Calibri" w:cs="Calibri"/>
+                <w:color w:val="000000"/>
+                <w:sz w:val="16"/>
+                <w:szCs w:val="16"/>
+              </w:rPr>
+              <w:t>PSIDFamilyData_Prepackaged</w:t>
+            </w:r>
+            <w:proofErr w:type="spellEnd"/>
+            <w:r>
+              <w:rPr>
+                <w:rFonts w:ascii="Calibri" w:eastAsia="Times New Roman" w:hAnsi="Calibri" w:cs="Calibri"/>
+                <w:color w:val="000000"/>
+                <w:sz w:val="16"/>
+                <w:szCs w:val="16"/>
+              </w:rPr>
+              <w:t>|</w:t>
+            </w:r>
+            <w:r>
+              <w:t xml:space="preserve"> </w:t>
+            </w:r>
+            <w:r>
+              <w:rPr>
+                <w:rFonts w:ascii="Calibri" w:eastAsia="Times New Roman" w:hAnsi="Calibri" w:cs="Calibri"/>
+                <w:color w:val="000000"/>
+                <w:sz w:val="16"/>
+                <w:szCs w:val="16"/>
+              </w:rPr>
+              <w:t>PSIDFamilyFiles_2021Extract</w:t>
+            </w:r>
+            <w:r>
+              <w:rPr>
+                <w:rFonts w:ascii="Calibri" w:eastAsia="Times New Roman" w:hAnsi="Calibri" w:cs="Calibri"/>
+                <w:color w:val="000000"/>
+                <w:sz w:val="16"/>
+                <w:szCs w:val="16"/>
+              </w:rPr>
+              <w:t>]</w:t>
+            </w:r>
             <w:r>
               <w:rPr>
                 <w:rFonts w:ascii="Calibri" w:eastAsia="Times New Roman" w:hAnsi="Calibri" w:cs="Calibri"/>
@@ -2567,14 +2618,45 @@
                 <w:szCs w:val="16"/>
               </w:rPr>
             </w:pPr>
-            <w:r>
-              <w:rPr>
-                <w:rFonts w:ascii="Calibri" w:eastAsia="Times New Roman" w:hAnsi="Calibri" w:cs="Calibri"/>
-                <w:color w:val="000000"/>
-                <w:sz w:val="16"/>
-                <w:szCs w:val="16"/>
-              </w:rPr>
-              <w:t>Inequality/</w:t>
+            <w:proofErr w:type="spellStart"/>
+            <w:r>
+              <w:rPr>
+                <w:rFonts w:ascii="Calibri" w:eastAsia="Times New Roman" w:hAnsi="Calibri" w:cs="Calibri"/>
+                <w:color w:val="000000"/>
+                <w:sz w:val="16"/>
+                <w:szCs w:val="16"/>
+              </w:rPr>
+              <w:t>outputData</w:t>
+            </w:r>
+            <w:proofErr w:type="spellEnd"/>
+            <w:r>
+              <w:rPr>
+                <w:rFonts w:ascii="Calibri" w:eastAsia="Times New Roman" w:hAnsi="Calibri" w:cs="Calibri"/>
+                <w:color w:val="000000"/>
+                <w:sz w:val="16"/>
+                <w:szCs w:val="16"/>
+              </w:rPr>
+              <w:t>/</w:t>
+            </w:r>
+            <w:proofErr w:type="spellStart"/>
+            <w:r>
+              <w:rPr>
+                <w:rFonts w:ascii="Calibri" w:eastAsia="Times New Roman" w:hAnsi="Calibri" w:cs="Calibri"/>
+                <w:color w:val="000000"/>
+                <w:sz w:val="16"/>
+                <w:szCs w:val="16"/>
+              </w:rPr>
+              <w:t>intermediateStages</w:t>
+            </w:r>
+            <w:proofErr w:type="spellEnd"/>
+            <w:r>
+              <w:rPr>
+                <w:rFonts w:ascii="Calibri" w:eastAsia="Times New Roman" w:hAnsi="Calibri" w:cs="Calibri"/>
+                <w:color w:val="000000"/>
+                <w:sz w:val="16"/>
+                <w:szCs w:val="16"/>
+              </w:rPr>
+              <w:t>/</w:t>
             </w:r>
             <w:proofErr w:type="spellStart"/>
             <w:r>
@@ -2735,14 +2817,54 @@
                 <w:szCs w:val="16"/>
               </w:rPr>
             </w:pPr>
-            <w:r>
-              <w:rPr>
-                <w:rFonts w:ascii="Calibri" w:eastAsia="Times New Roman" w:hAnsi="Calibri" w:cs="Calibri"/>
-                <w:color w:val="000000"/>
-                <w:sz w:val="16"/>
-                <w:szCs w:val="16"/>
-              </w:rPr>
-              <w:t>Inequality/</w:t>
+            <w:proofErr w:type="spellStart"/>
+            <w:r>
+              <w:rPr>
+                <w:rFonts w:ascii="Calibri" w:eastAsia="Times New Roman" w:hAnsi="Calibri" w:cs="Calibri"/>
+                <w:color w:val="000000"/>
+                <w:sz w:val="16"/>
+                <w:szCs w:val="16"/>
+              </w:rPr>
+              <w:t>outputData</w:t>
+            </w:r>
+            <w:proofErr w:type="spellEnd"/>
+            <w:r>
+              <w:rPr>
+                <w:rFonts w:ascii="Calibri" w:eastAsia="Times New Roman" w:hAnsi="Calibri" w:cs="Calibri"/>
+                <w:color w:val="000000"/>
+                <w:sz w:val="16"/>
+                <w:szCs w:val="16"/>
+              </w:rPr>
+              <w:t>/</w:t>
+            </w:r>
+            <w:proofErr w:type="spellStart"/>
+            <w:r>
+              <w:rPr>
+                <w:rFonts w:ascii="Calibri" w:eastAsia="Times New Roman" w:hAnsi="Calibri" w:cs="Calibri"/>
+                <w:color w:val="000000"/>
+                <w:sz w:val="16"/>
+                <w:szCs w:val="16"/>
+              </w:rPr>
+              <w:t>intermediateStages</w:t>
+            </w:r>
+            <w:proofErr w:type="spellEnd"/>
+            <w:r>
+              <w:rPr>
+                <w:rFonts w:ascii="Calibri" w:eastAsia="Times New Roman" w:hAnsi="Calibri" w:cs="Calibri"/>
+                <w:color w:val="000000"/>
+                <w:sz w:val="16"/>
+                <w:szCs w:val="16"/>
+              </w:rPr>
+              <w:t>/</w:t>
+            </w:r>
+            <w:r>
+              <w:rPr>
+                <w:rFonts w:ascii="Calibri" w:eastAsia="Times New Roman" w:hAnsi="Calibri" w:cs="Calibri"/>
+                <w:color w:val="000000"/>
+                <w:sz w:val="16"/>
+                <w:szCs w:val="16"/>
+              </w:rPr>
+              <w:t xml:space="preserve"> </w:t>
             </w:r>
             <w:proofErr w:type="spellStart"/>
             <w:r>
@@ -2903,15 +3025,6 @@
                 <w:szCs w:val="16"/>
               </w:rPr>
             </w:pPr>
-            <w:r>
-              <w:rPr>
-                <w:rFonts w:ascii="Calibri" w:eastAsia="Times New Roman" w:hAnsi="Calibri" w:cs="Calibri"/>
-                <w:color w:val="000000"/>
-                <w:sz w:val="16"/>
-                <w:szCs w:val="16"/>
-              </w:rPr>
-              <w:t>Inequality/</w:t>
-            </w:r>
             <w:proofErr w:type="spellStart"/>
             <w:r>
               <w:rPr>
@@ -2920,6 +3033,46 @@
                 <w:sz w:val="16"/>
                 <w:szCs w:val="16"/>
               </w:rPr>
+              <w:t>outputData</w:t>
+            </w:r>
+            <w:proofErr w:type="spellEnd"/>
+            <w:r>
+              <w:rPr>
+                <w:rFonts w:ascii="Calibri" w:eastAsia="Times New Roman" w:hAnsi="Calibri" w:cs="Calibri"/>
+                <w:color w:val="000000"/>
+                <w:sz w:val="16"/>
+                <w:szCs w:val="16"/>
+              </w:rPr>
+              <w:t>/</w:t>
+            </w:r>
+            <w:proofErr w:type="spellStart"/>
+            <w:r>
+              <w:rPr>
+                <w:rFonts w:ascii="Calibri" w:eastAsia="Times New Roman" w:hAnsi="Calibri" w:cs="Calibri"/>
+                <w:color w:val="000000"/>
+                <w:sz w:val="16"/>
+                <w:szCs w:val="16"/>
+              </w:rPr>
+              <w:t>intermediateStages</w:t>
+            </w:r>
+            <w:proofErr w:type="spellEnd"/>
+            <w:r>
+              <w:rPr>
+                <w:rFonts w:ascii="Calibri" w:eastAsia="Times New Roman" w:hAnsi="Calibri" w:cs="Calibri"/>
+                <w:color w:val="000000"/>
+                <w:sz w:val="16"/>
+                <w:szCs w:val="16"/>
+              </w:rPr>
+              <w:t>/</w:t>
+            </w:r>
+            <w:proofErr w:type="spellStart"/>
+            <w:r>
+              <w:rPr>
+                <w:rFonts w:ascii="Calibri" w:eastAsia="Times New Roman" w:hAnsi="Calibri" w:cs="Calibri"/>
+                <w:color w:val="000000"/>
+                <w:sz w:val="16"/>
+                <w:szCs w:val="16"/>
+              </w:rPr>
               <w:t>taxsim</w:t>
             </w:r>
             <w:proofErr w:type="spellEnd"/>
@@ -2930,7 +3083,7 @@
                 <w:sz w:val="16"/>
                 <w:szCs w:val="16"/>
               </w:rPr>
-              <w:t xml:space="preserve"> (Tax Data Only); Inequality/</w:t>
+              <w:t xml:space="preserve"> (Tax Data Only); </w:t>
             </w:r>
             <w:proofErr w:type="spellStart"/>
             <w:r>
@@ -2940,7 +3093,36 @@
                 <w:sz w:val="16"/>
                 <w:szCs w:val="16"/>
               </w:rPr>
-              <w:t>finalInputPSID</w:t>
+              <w:t>outputData</w:t>
+            </w:r>
+            <w:proofErr w:type="spellEnd"/>
+            <w:r>
+              <w:rPr>
+                <w:rFonts w:ascii="Calibri" w:eastAsia="Times New Roman" w:hAnsi="Calibri" w:cs="Calibri"/>
+                <w:color w:val="000000"/>
+                <w:sz w:val="16"/>
+                <w:szCs w:val="16"/>
+              </w:rPr>
+              <w:t>/</w:t>
+            </w:r>
+            <w:proofErr w:type="spellStart"/>
+            <w:r>
+              <w:rPr>
+                <w:rFonts w:ascii="Calibri" w:eastAsia="Times New Roman" w:hAnsi="Calibri" w:cs="Calibri"/>
+                <w:color w:val="000000"/>
+                <w:sz w:val="16"/>
+                <w:szCs w:val="16"/>
+              </w:rPr>
+              <w:t>processed</w:t>
+            </w:r>
+            <w:r>
+              <w:rPr>
+                <w:rFonts w:ascii="Calibri" w:eastAsia="Times New Roman" w:hAnsi="Calibri" w:cs="Calibri"/>
+                <w:color w:val="000000"/>
+                <w:sz w:val="16"/>
+                <w:szCs w:val="16"/>
+              </w:rPr>
+              <w:t>PSID</w:t>
             </w:r>
             <w:proofErr w:type="spellEnd"/>
             <w:r>
@@ -3120,15 +3302,6 @@
                 <w:szCs w:val="16"/>
               </w:rPr>
             </w:pPr>
-            <w:r>
-              <w:rPr>
-                <w:rFonts w:ascii="Calibri" w:eastAsia="Times New Roman" w:hAnsi="Calibri" w:cs="Calibri"/>
-                <w:color w:val="000000"/>
-                <w:sz w:val="16"/>
-                <w:szCs w:val="16"/>
-              </w:rPr>
-              <w:t>Inequality/</w:t>
-            </w:r>
             <w:proofErr w:type="spellStart"/>
             <w:r>
               <w:rPr>
@@ -3137,7 +3310,30 @@
                 <w:sz w:val="16"/>
                 <w:szCs w:val="16"/>
               </w:rPr>
-              <w:t>inequalityInput_enrichedPop</w:t>
+              <w:t>outputData</w:t>
+            </w:r>
+            <w:proofErr w:type="spellEnd"/>
+            <w:r>
+              <w:rPr>
+                <w:rFonts w:ascii="Calibri" w:eastAsia="Times New Roman" w:hAnsi="Calibri" w:cs="Calibri"/>
+                <w:color w:val="000000"/>
+                <w:sz w:val="16"/>
+                <w:szCs w:val="16"/>
+              </w:rPr>
+              <w:t>/</w:t>
+            </w:r>
+            <w:r>
+              <w:t xml:space="preserve"> </w:t>
+            </w:r>
+            <w:proofErr w:type="spellStart"/>
+            <w:r>
+              <w:rPr>
+                <w:rFonts w:ascii="Calibri" w:eastAsia="Times New Roman" w:hAnsi="Calibri" w:cs="Calibri"/>
+                <w:color w:val="000000"/>
+                <w:sz w:val="16"/>
+                <w:szCs w:val="16"/>
+              </w:rPr>
+              <w:t>inputForMorningstarAnalysis_enrichedPop</w:t>
             </w:r>
             <w:proofErr w:type="spellEnd"/>
           </w:p>
@@ -3398,15 +3594,6 @@
                 <w:szCs w:val="16"/>
               </w:rPr>
             </w:pPr>
-            <w:r>
-              <w:rPr>
-                <w:rFonts w:ascii="Calibri" w:eastAsia="Times New Roman" w:hAnsi="Calibri" w:cs="Calibri"/>
-                <w:color w:val="000000"/>
-                <w:sz w:val="16"/>
-                <w:szCs w:val="16"/>
-              </w:rPr>
-              <w:t>Inequality/</w:t>
-            </w:r>
             <w:proofErr w:type="spellStart"/>
             <w:r>
               <w:rPr>
@@ -3415,7 +3602,27 @@
                 <w:sz w:val="16"/>
                 <w:szCs w:val="16"/>
               </w:rPr>
-              <w:t>inequalityOutput_enrichedPop</w:t>
+              <w:t>outputData</w:t>
+            </w:r>
+            <w:proofErr w:type="spellEnd"/>
+            <w:r>
+              <w:rPr>
+                <w:rFonts w:ascii="Calibri" w:eastAsia="Times New Roman" w:hAnsi="Calibri" w:cs="Calibri"/>
+                <w:color w:val="000000"/>
+                <w:sz w:val="16"/>
+                <w:szCs w:val="16"/>
+              </w:rPr>
+              <w:t>/</w:t>
+            </w:r>
+            <w:proofErr w:type="spellStart"/>
+            <w:r>
+              <w:rPr>
+                <w:rFonts w:ascii="Calibri" w:eastAsia="Times New Roman" w:hAnsi="Calibri" w:cs="Calibri"/>
+                <w:color w:val="000000"/>
+                <w:sz w:val="16"/>
+                <w:szCs w:val="16"/>
+              </w:rPr>
+              <w:t>morningstarOutput_enrichedPop</w:t>
             </w:r>
             <w:proofErr w:type="spellEnd"/>
           </w:p>
@@ -3636,15 +3843,6 @@
                 <w:szCs w:val="16"/>
               </w:rPr>
             </w:pPr>
-            <w:r>
-              <w:rPr>
-                <w:rFonts w:ascii="Calibri" w:eastAsia="Times New Roman" w:hAnsi="Calibri" w:cs="Calibri"/>
-                <w:color w:val="000000"/>
-                <w:sz w:val="16"/>
-                <w:szCs w:val="16"/>
-              </w:rPr>
-              <w:t>Inequality/</w:t>
-            </w:r>
             <w:proofErr w:type="spellStart"/>
             <w:r>
               <w:rPr>
@@ -3653,7 +3851,27 @@
                 <w:sz w:val="16"/>
                 <w:szCs w:val="16"/>
               </w:rPr>
-              <w:t>inequalityOutput_enrichedPop</w:t>
+              <w:t>outputData</w:t>
+            </w:r>
+            <w:proofErr w:type="spellEnd"/>
+            <w:r>
+              <w:rPr>
+                <w:rFonts w:ascii="Calibri" w:eastAsia="Times New Roman" w:hAnsi="Calibri" w:cs="Calibri"/>
+                <w:color w:val="000000"/>
+                <w:sz w:val="16"/>
+                <w:szCs w:val="16"/>
+              </w:rPr>
+              <w:t>/</w:t>
+            </w:r>
+            <w:proofErr w:type="spellStart"/>
+            <w:r>
+              <w:rPr>
+                <w:rFonts w:ascii="Calibri" w:eastAsia="Times New Roman" w:hAnsi="Calibri" w:cs="Calibri"/>
+                <w:color w:val="000000"/>
+                <w:sz w:val="16"/>
+                <w:szCs w:val="16"/>
+              </w:rPr>
+              <w:t>morningstarOutput_enrichedPop</w:t>
             </w:r>
             <w:proofErr w:type="spellEnd"/>
             <w:r>
@@ -3839,6 +4057,7 @@
                 <w:sz w:val="16"/>
                 <w:szCs w:val="16"/>
               </w:rPr>
+              <w:lastRenderedPageBreak/>
               <w:t>8</w:t>
             </w:r>
           </w:p>
@@ -3922,15 +4141,6 @@
                 <w:szCs w:val="16"/>
               </w:rPr>
             </w:pPr>
-            <w:r>
-              <w:rPr>
-                <w:rFonts w:ascii="Calibri" w:eastAsia="Times New Roman" w:hAnsi="Calibri" w:cs="Calibri"/>
-                <w:color w:val="000000"/>
-                <w:sz w:val="16"/>
-                <w:szCs w:val="16"/>
-              </w:rPr>
-              <w:t>Inequality/</w:t>
-            </w:r>
             <w:proofErr w:type="spellStart"/>
             <w:r>
               <w:rPr>
@@ -3939,7 +4149,27 @@
                 <w:sz w:val="16"/>
                 <w:szCs w:val="16"/>
               </w:rPr>
-              <w:t>inequalityOutput_enrichedPop</w:t>
+              <w:t>outputData</w:t>
+            </w:r>
+            <w:proofErr w:type="spellEnd"/>
+            <w:r>
+              <w:rPr>
+                <w:rFonts w:ascii="Calibri" w:eastAsia="Times New Roman" w:hAnsi="Calibri" w:cs="Calibri"/>
+                <w:color w:val="000000"/>
+                <w:sz w:val="16"/>
+                <w:szCs w:val="16"/>
+              </w:rPr>
+              <w:t>/</w:t>
+            </w:r>
+            <w:proofErr w:type="spellStart"/>
+            <w:r>
+              <w:rPr>
+                <w:rFonts w:ascii="Calibri" w:eastAsia="Times New Roman" w:hAnsi="Calibri" w:cs="Calibri"/>
+                <w:color w:val="000000"/>
+                <w:sz w:val="16"/>
+                <w:szCs w:val="16"/>
+              </w:rPr>
+              <w:t>morningstarOutput_enrichedPop</w:t>
             </w:r>
             <w:proofErr w:type="spellEnd"/>
             <w:r>
@@ -4062,7 +4292,6 @@
                 <w:sz w:val="16"/>
                 <w:szCs w:val="16"/>
               </w:rPr>
-              <w:lastRenderedPageBreak/>
               <w:t>9</w:t>
             </w:r>
           </w:p>
@@ -4135,15 +4364,17 @@
               </w:rPr>
               <w:t> </w:t>
             </w:r>
-            <w:r>
-              <w:rPr>
-                <w:rFonts w:ascii="Calibri" w:eastAsia="Times New Roman" w:hAnsi="Calibri" w:cs="Calibri"/>
-                <w:color w:val="000000"/>
-                <w:sz w:val="16"/>
-                <w:szCs w:val="16"/>
-              </w:rPr>
-              <w:t>Inequality</w:t>
-            </w:r>
+            <w:proofErr w:type="spellStart"/>
+            <w:r>
+              <w:rPr>
+                <w:rFonts w:ascii="Calibri" w:eastAsia="Times New Roman" w:hAnsi="Calibri" w:cs="Calibri"/>
+                <w:color w:val="000000"/>
+                <w:sz w:val="16"/>
+                <w:szCs w:val="16"/>
+              </w:rPr>
+              <w:t>outputData</w:t>
+            </w:r>
+            <w:proofErr w:type="spellEnd"/>
             <w:r>
               <w:rPr>
                 <w:rFonts w:ascii="Calibri" w:eastAsia="Times New Roman" w:hAnsi="Calibri" w:cs="Calibri"/>
@@ -4153,6 +4384,8 @@
               </w:rPr>
               <w:t>/</w:t>
             </w:r>
+            <w:bookmarkStart w:id="0" w:name="_GoBack"/>
+            <w:bookmarkEnd w:id="0"/>
           </w:p>
         </w:tc>
         <w:tc>
@@ -4376,10 +4609,7 @@
         <w:t xml:space="preserve"> we found irregularities in the pre-packaged data </w:t>
       </w:r>
       <w:r>
-        <w:t xml:space="preserve">that is </w:t>
-      </w:r>
-      <w:r>
-        <w:t xml:space="preserve">posted </w:t>
+        <w:t xml:space="preserve">that is posted </w:t>
       </w:r>
       <w:r>
         <w:t xml:space="preserve">on the PSID FTP site for 1994. The net wealth information </w:t>
@@ -4655,7 +4885,11 @@
       </w:r>
       <w:proofErr w:type="gramEnd"/>
       <w:r>
-        <w:t xml:space="preserve"> was subsequently dropped by the PSID itself. All families from the original PSID sample were weighted by the PSID to be nationally representative at the time (and remain representative of their descendants, each wave). </w:t>
+        <w:t xml:space="preserve"> was subsequently dropped by the PSID itself. All families from the original PSID </w:t>
+      </w:r>
+      <w:r>
+        <w:lastRenderedPageBreak/>
+        <w:t xml:space="preserve">sample were weighted by the PSID to be nationally representative at the time (and remain representative of their descendants, each wave). </w:t>
       </w:r>
     </w:p>
     <w:p>
@@ -4667,7 +4901,6 @@
         </w:numPr>
       </w:pPr>
       <w:r>
-        <w:lastRenderedPageBreak/>
         <w:t>For each two-period longitudinal file, drop records where the household did not answer the survey in one or both years.</w:t>
       </w:r>
     </w:p>
@@ -4680,23 +4913,7 @@
         </w:numPr>
       </w:pPr>
       <w:r>
-        <w:t xml:space="preserve">For each two-period longitudinal file, drop records where the head of household changes. As described in both </w:t>
-      </w:r>
-      <w:proofErr w:type="spellStart"/>
-      <w:r>
-        <w:t>Gittleman</w:t>
-      </w:r>
-      <w:proofErr w:type="spellEnd"/>
-      <w:r>
-        <w:t xml:space="preserve"> and Wolff (2004) and Dynan et al. (2004), this is necessary to keep a consistent picture of family finances over time. For the 1984-1989 period, for example, this process drops 1,888 out of 6,381 families; as shown in </w:t>
-      </w:r>
-      <w:proofErr w:type="spellStart"/>
-      <w:r>
-        <w:t>Gittleman</w:t>
-      </w:r>
-      <w:proofErr w:type="spellEnd"/>
-      <w:r>
-        <w:t xml:space="preserve"> and Wolff (2004), dropping these families create a small upward bias in family wealth. </w:t>
+        <w:t xml:space="preserve">For each two-period longitudinal file, drop records where the head of household changes. As described in both Gittleman and Wolff (2004) and Dynan et al. (2004), this is necessary to keep a consistent picture of family finances over time. For the 1984-1989 period, for example, this process drops 1,888 out of 6,381 families; as shown in Gittleman and Wolff (2004), dropping these families create a small upward bias in family wealth. </w:t>
       </w:r>
     </w:p>
     <w:p>
@@ -4755,15 +4972,7 @@
       </w:r>
       <w:proofErr w:type="spellEnd"/>
       <w:r>
-        <w:t xml:space="preserve">, Smith and Stafford (1999) note that the 1984 “Other Assets” variable has 7 apparently miscoded entries, at 9 million. The authors, </w:t>
-      </w:r>
-      <w:proofErr w:type="spellStart"/>
-      <w:r>
-        <w:t>Gittleman</w:t>
-      </w:r>
-      <w:proofErr w:type="spellEnd"/>
-      <w:r>
-        <w:t xml:space="preserve"> and Wolff (2004), and this analysis exclude those entries from the 1984-1989 dataset.</w:t>
+        <w:t>, Smith and Stafford (1999) note that the 1984 “Other Assets” variable has 7 apparently miscoded entries, at 9 million. The authors, Gittleman and Wolff (2004), and this analysis exclude those entries from the 1984-1989 dataset.</w:t>
       </w:r>
       <w:r>
         <w:rPr>
@@ -4811,15 +5020,7 @@
         <w:t>Where</w:t>
       </w:r>
       <w:r>
-        <w:t xml:space="preserve"> mean calculations are provided below, two methods are used to remove outliers and bad data: trim off the top and bottom 1% of change in net wealth (following </w:t>
-      </w:r>
-      <w:proofErr w:type="spellStart"/>
-      <w:r>
-        <w:t>Gittleman</w:t>
-      </w:r>
-      <w:proofErr w:type="spellEnd"/>
-      <w:r>
-        <w:t xml:space="preserve"> and Wolff 2004) and removing cases where the residuals are beyond 2 standard deviations (both provide the same substantive results). When median calculations are provided, we use the untrimmed population. </w:t>
+        <w:t xml:space="preserve"> mean calculations are provided below, two methods are used to remove outliers and bad data: trim off the top and bottom 1% of change in net wealth (following Gittleman and Wolff 2004) and removing cases where the residuals are beyond 2 standard deviations (both provide the same substantive results). When median calculations are provided, we use the untrimmed population. </w:t>
       </w:r>
     </w:p>
     <w:p>
@@ -4906,15 +5107,8 @@
         </w:numPr>
       </w:pPr>
       <w:r>
-        <w:t xml:space="preserve">Export the exact tables from </w:t>
-      </w:r>
-      <w:proofErr w:type="spellStart"/>
-      <w:r>
-        <w:t>Gittleman</w:t>
-      </w:r>
-      <w:proofErr w:type="spellEnd"/>
-      <w:r>
-        <w:t xml:space="preserve"> and Wolff (2004), to allow for model docking: creating a baseline scenario in which the results are the same and verified, before changing the scenario to explore other research questions of interest.</w:t>
+        <w:lastRenderedPageBreak/>
+        <w:t>Export the exact tables from Gittleman and Wolff (2004), to allow for model docking: creating a baseline scenario in which the results are the same and verified, before changing the scenario to explore other research questions of interest.</w:t>
       </w:r>
     </w:p>
     <w:p>
@@ -4930,7 +5124,6 @@
           <w:b/>
           <w:bCs/>
         </w:rPr>
-        <w:lastRenderedPageBreak/>
         <w:t xml:space="preserve">Conduct Analyses about savings rates used in </w:t>
       </w:r>
       <w:proofErr w:type="spellStart"/>
@@ -5026,15 +5219,7 @@
     <w:p/>
     <w:p>
       <w:r>
-        <w:t xml:space="preserve">Building on Dynan et al. (2004) and </w:t>
-      </w:r>
-      <w:proofErr w:type="spellStart"/>
-      <w:r>
-        <w:t>Gittleman</w:t>
-      </w:r>
-      <w:proofErr w:type="spellEnd"/>
-      <w:r>
-        <w:t xml:space="preserve"> and Wolff (2004), we can track and distinguish between seven, household level savings-related concepts in the PSID:</w:t>
+        <w:t>Building on Dynan et al. (2004) and Gittleman and Wolff (2004), we can track and distinguish between seven, household level savings-related concepts in the PSID:</w:t>
       </w:r>
     </w:p>
     <w:p>
@@ -5137,15 +5322,7 @@
         <w:t>Ongoing smaller dollar support from family members:</w:t>
       </w:r>
       <w:r>
-        <w:t xml:space="preserve"> the inflow of assets due to smaller (&lt; 10,000) gifts and support. This was not included in </w:t>
-      </w:r>
-      <w:proofErr w:type="spellStart"/>
-      <w:r>
-        <w:t>Gittleman</w:t>
-      </w:r>
-      <w:proofErr w:type="spellEnd"/>
-      <w:r>
-        <w:t xml:space="preserve"> and </w:t>
+        <w:t xml:space="preserve"> the inflow of assets due to smaller (&lt; 10,000) gifts and support. This was not included in Gittleman and </w:t>
       </w:r>
       <w:proofErr w:type="spellStart"/>
       <w:r>
@@ -5347,6 +5524,7 @@
         </w:numPr>
       </w:pPr>
       <w:r>
+        <w:lastRenderedPageBreak/>
         <w:t xml:space="preserve">Other Assets (Art, etc.). </w:t>
       </w:r>
     </w:p>
@@ -5364,7 +5542,6 @@
     </w:p>
     <w:p>
       <w:r>
-        <w:lastRenderedPageBreak/>
         <w:t>For each asset-type, we calculate three values: savings, capital gains, and open/close transfers. Savings are recorded (or implied) flows into an existing asset during the period. Open/close transfers are a special type of saving (and dissaving) that occurs when the household acquires or disposes of an asset type entirely. Capital gains are calculated as passive increases in value based on the starting value of asset. The aggregate, household level values for capital gains (discussed above) is the sum of capital gains; aggregate, household level values for gross savings is the sum of asset-level savings, and similarly for household open/close transfers. Active savings is defined as (gross savings + open/close transfers) + net movement of funds out of the household — large gifts into the household — small gifts into the household.</w:t>
       </w:r>
     </w:p>
@@ -5396,26 +5573,18 @@
       <w:r>
         <w:t>), ‘other assets’ (1% + CPI-U), and ‘other debts’ (</w:t>
       </w:r>
-      <w:bookmarkStart w:id="0" w:name="_Hlk73174371"/>
+      <w:bookmarkStart w:id="1" w:name="_Hlk73174371"/>
       <w:r>
         <w:t>CPI-U</w:t>
       </w:r>
-      <w:bookmarkEnd w:id="0"/>
+      <w:bookmarkEnd w:id="1"/>
       <w:r>
         <w:t xml:space="preserve">). </w:t>
       </w:r>
     </w:p>
     <w:p>
       <w:r>
-        <w:t xml:space="preserve">Missing data is a significant issue throughout the PSID’s asset-level data. We handle it by first classifying the data for each household, each asset type into one of 9 categories, as shown in Exhibit A-1. This is a significant departure from </w:t>
-      </w:r>
-      <w:proofErr w:type="spellStart"/>
-      <w:r>
-        <w:t>Gittleman</w:t>
-      </w:r>
-      <w:proofErr w:type="spellEnd"/>
-      <w:r>
-        <w:t xml:space="preserve"> and Wolff (2004) and Dynan et al. (2004), who effectively treated missing flow or balance data as 0; in our analysis we found that that approach unintentionally generated artifacts — extreme and inaccurate savings rates and capital gains values (positive and negative), depending on the pattern of missingness. </w:t>
+        <w:t xml:space="preserve">Missing data is a significant issue throughout the PSID’s asset-level data. We handle it by first classifying the data for each household, each asset type into one of 9 categories, as shown in Exhibit A-1. This is a significant departure from Gittleman and Wolff (2004) and Dynan et al. (2004), who effectively treated missing flow or balance data as 0; in our analysis we found that that approach unintentionally generated artifacts — extreme and inaccurate savings rates and capital gains values (positive and negative), depending on the pattern of missingness. </w:t>
       </w:r>
     </w:p>
     <w:p>
@@ -5591,7 +5760,7 @@
                     <pic:cNvPicPr/>
                   </pic:nvPicPr>
                   <pic:blipFill>
-                    <a:blip r:embed="rId9">
+                    <a:blip r:embed="rId10">
                       <a:extLst>
                         <a:ext uri="{28A0092B-C50C-407E-A947-70E740481C1C}">
                           <a14:useLocalDpi xmlns:a14="http://schemas.microsoft.com/office/drawing/2010/main" val="0"/>
@@ -6368,8 +6537,6 @@
       <w:r>
         <w:t>well.</w:t>
       </w:r>
-      <w:bookmarkStart w:id="1" w:name="_GoBack"/>
-      <w:bookmarkEnd w:id="1"/>
     </w:p>
     <w:sectPr>
       <w:pgSz w:w="12240" w:h="15840"/>
@@ -7425,7 +7592,6 @@
     <w:basedOn w:val="Normal"/>
     <w:link w:val="HTMLPreformattedChar"/>
     <w:uiPriority w:val="99"/>
-    <w:semiHidden/>
     <w:unhideWhenUsed/>
     <w:rsid w:val="002113C0"/>
     <w:pPr>
@@ -7459,7 +7625,6 @@
     <w:basedOn w:val="DefaultParagraphFont"/>
     <w:link w:val="HTMLPreformatted"/>
     <w:uiPriority w:val="99"/>
-    <w:semiHidden/>
     <w:rsid w:val="002113C0"/>
     <w:rPr>
       <w:rFonts w:ascii="Courier New" w:eastAsia="Times New Roman" w:hAnsi="Courier New" w:cs="Courier New"/>

</xml_diff>